<commit_message>
Mise à jour PV
</commit_message>
<xml_diff>
--- a/Documents/Document réunion/Procès-verbal/06-PV_Groupe_EncadrementA2.1/2021.11.26_PV.docx
+++ b/Documents/Document réunion/Procès-verbal/06-PV_Groupe_EncadrementA2.1/2021.11.26_PV.docx
@@ -1275,17 +1275,37 @@
           <w:sz w:val="24"/>
           <w:szCs w:val="24"/>
         </w:rPr>
-        <w:t>On vous l’expliquera le plan d’assurance qualité à la fin de la présentation.</w:t>
-      </w:r>
-      <w:r>
-        <w:rPr>
-          <w:rFonts w:ascii="Arial" w:eastAsia="Arial" w:hAnsi="Arial" w:cs="Arial"/>
-          <w:bCs/>
-          <w:color w:val="000000"/>
-          <w:sz w:val="24"/>
-          <w:szCs w:val="24"/>
-        </w:rPr>
-        <w:t xml:space="preserve"> Il a été créé, car il a été demandé pour le cours de Qualité. </w:t>
+        <w:t>On vous expliquera le plan d’assurance qualité à la fin de la présentation.</w:t>
+      </w:r>
+      <w:r>
+        <w:rPr>
+          <w:rFonts w:ascii="Arial" w:eastAsia="Arial" w:hAnsi="Arial" w:cs="Arial"/>
+          <w:bCs/>
+          <w:color w:val="000000"/>
+          <w:sz w:val="24"/>
+          <w:szCs w:val="24"/>
+        </w:rPr>
+        <w:t xml:space="preserve"> Il a été créé, car il a été demandé pour le cours de </w:t>
+      </w:r>
+      <w:r>
+        <w:rPr>
+          <w:rFonts w:ascii="Arial" w:eastAsia="Arial" w:hAnsi="Arial" w:cs="Arial"/>
+          <w:bCs/>
+          <w:color w:val="000000"/>
+          <w:sz w:val="24"/>
+          <w:szCs w:val="24"/>
+        </w:rPr>
+        <w:t>Q</w:t>
+      </w:r>
+      <w:r>
+        <w:rPr>
+          <w:rFonts w:ascii="Arial" w:eastAsia="Arial" w:hAnsi="Arial" w:cs="Arial"/>
+          <w:bCs/>
+          <w:color w:val="000000"/>
+          <w:sz w:val="24"/>
+          <w:szCs w:val="24"/>
+        </w:rPr>
+        <w:t xml:space="preserve">ualité. </w:t>
       </w:r>
     </w:p>
     <w:p>
@@ -1681,7 +1701,27 @@
           <w:sz w:val="24"/>
           <w:szCs w:val="24"/>
         </w:rPr>
-        <w:t xml:space="preserve">Non et vais vous l’expliquer. Il a été </w:t>
+        <w:t xml:space="preserve">Non et </w:t>
+      </w:r>
+      <w:r>
+        <w:rPr>
+          <w:rFonts w:ascii="Arial" w:eastAsia="Arial" w:hAnsi="Arial" w:cs="Arial"/>
+          <w:bCs/>
+          <w:color w:val="000000"/>
+          <w:sz w:val="24"/>
+          <w:szCs w:val="24"/>
+        </w:rPr>
+        <w:t xml:space="preserve">je </w:t>
+      </w:r>
+      <w:r>
+        <w:rPr>
+          <w:rFonts w:ascii="Arial" w:eastAsia="Arial" w:hAnsi="Arial" w:cs="Arial"/>
+          <w:bCs/>
+          <w:color w:val="000000"/>
+          <w:sz w:val="24"/>
+          <w:szCs w:val="24"/>
+        </w:rPr>
+        <w:t xml:space="preserve">vais vous l’expliquer. Il a été </w:t>
       </w:r>
       <w:proofErr w:type="spellStart"/>
       <w:r>
@@ -2211,20 +2251,38 @@
           <w:sz w:val="24"/>
           <w:szCs w:val="24"/>
         </w:rPr>
-        <w:t xml:space="preserve">Est-ce que les informations doivent être crypté comme ça ou est-ce qu’il faudrait crypter aussi les noms, mails, etc., parce que </w:t>
-      </w:r>
-      <w:proofErr w:type="gramStart"/>
-      <w:r>
-        <w:rPr>
-          <w:rFonts w:ascii="Arial" w:eastAsia="Arial" w:hAnsi="Arial" w:cs="Arial"/>
-          <w:b/>
-          <w:color w:val="000000"/>
-          <w:sz w:val="24"/>
-          <w:szCs w:val="24"/>
-        </w:rPr>
-        <w:t>c’est</w:t>
-      </w:r>
-      <w:proofErr w:type="gramEnd"/>
+        <w:t>Est-ce que les informations doivent être crypté comme ça o</w:t>
+      </w:r>
+      <w:r>
+        <w:rPr>
+          <w:rFonts w:ascii="Arial" w:eastAsia="Arial" w:hAnsi="Arial" w:cs="Arial"/>
+          <w:b/>
+          <w:color w:val="000000"/>
+          <w:sz w:val="24"/>
+          <w:szCs w:val="24"/>
+        </w:rPr>
+        <w:t>u</w:t>
+      </w:r>
+      <w:r>
+        <w:rPr>
+          <w:rFonts w:ascii="Arial" w:eastAsia="Arial" w:hAnsi="Arial" w:cs="Arial"/>
+          <w:b/>
+          <w:color w:val="000000"/>
+          <w:sz w:val="24"/>
+          <w:szCs w:val="24"/>
+        </w:rPr>
+        <w:t xml:space="preserve"> est-ce qu’il faudrait crypter aussi les noms, mails, etc., parce que </w:t>
+      </w:r>
+      <w:r>
+        <w:rPr>
+          <w:rFonts w:ascii="Arial" w:eastAsia="Arial" w:hAnsi="Arial" w:cs="Arial"/>
+          <w:b/>
+          <w:color w:val="000000"/>
+          <w:sz w:val="24"/>
+          <w:szCs w:val="24"/>
+        </w:rPr>
+        <w:t>ce sont</w:t>
+      </w:r>
       <w:r>
         <w:rPr>
           <w:rFonts w:ascii="Arial" w:eastAsia="Arial" w:hAnsi="Arial" w:cs="Arial"/>
@@ -2617,7 +2675,27 @@
           <w:sz w:val="24"/>
           <w:szCs w:val="24"/>
         </w:rPr>
-        <w:t>Pourquoi, vous avez fait le plan d’assurance qualité ? Est-ce demandé ?</w:t>
+        <w:t>Pourquoi</w:t>
+      </w:r>
+      <w:r>
+        <w:rPr>
+          <w:rFonts w:ascii="Arial" w:eastAsia="Arial" w:hAnsi="Arial" w:cs="Arial"/>
+          <w:b/>
+          <w:color w:val="000000"/>
+          <w:sz w:val="24"/>
+          <w:szCs w:val="24"/>
+        </w:rPr>
+        <w:t xml:space="preserve"> est-ce que </w:t>
+      </w:r>
+      <w:r>
+        <w:rPr>
+          <w:rFonts w:ascii="Arial" w:eastAsia="Arial" w:hAnsi="Arial" w:cs="Arial"/>
+          <w:b/>
+          <w:color w:val="000000"/>
+          <w:sz w:val="24"/>
+          <w:szCs w:val="24"/>
+        </w:rPr>
+        <w:t>vous avez fait le plan d’assurance qualité ? Est-ce demandé ?</w:t>
       </w:r>
       <w:r>
         <w:rPr>
@@ -3082,7 +3160,27 @@
           <w:sz w:val="24"/>
           <w:szCs w:val="24"/>
         </w:rPr>
-        <w:t xml:space="preserve">C’est pour cela aussi que nous n’avons pas pu plus avancer le </w:t>
+        <w:t xml:space="preserve">C’est pour cela aussi que nous n’avons pas pu plus </w:t>
+      </w:r>
+      <w:r>
+        <w:rPr>
+          <w:rFonts w:ascii="Arial" w:eastAsia="Arial" w:hAnsi="Arial" w:cs="Arial"/>
+          <w:bCs/>
+          <w:color w:val="000000"/>
+          <w:sz w:val="24"/>
+          <w:szCs w:val="24"/>
+        </w:rPr>
+        <w:t>avancer</w:t>
+      </w:r>
+      <w:r>
+        <w:rPr>
+          <w:rFonts w:ascii="Arial" w:eastAsia="Arial" w:hAnsi="Arial" w:cs="Arial"/>
+          <w:bCs/>
+          <w:color w:val="000000"/>
+          <w:sz w:val="24"/>
+          <w:szCs w:val="24"/>
+        </w:rPr>
+        <w:t xml:space="preserve"> le </w:t>
       </w:r>
       <w:r>
         <w:rPr>
@@ -3302,7 +3400,67 @@
           <w:sz w:val="24"/>
           <w:szCs w:val="24"/>
         </w:rPr>
-        <w:t>: On est sensé supprimer selon la RGPD, mais est-ce que c’est vraiment supprimer ou est-ce que c’est archiver ou désactiver ?</w:t>
+        <w:t>: On est sensé supprimer selon la RGPD, mais est-ce que c’est vraiment supprim</w:t>
+      </w:r>
+      <w:r>
+        <w:rPr>
+          <w:rFonts w:ascii="Arial" w:eastAsia="Arial" w:hAnsi="Arial" w:cs="Arial"/>
+          <w:b/>
+          <w:color w:val="000000"/>
+          <w:sz w:val="24"/>
+          <w:szCs w:val="24"/>
+        </w:rPr>
+        <w:t>é</w:t>
+      </w:r>
+      <w:r>
+        <w:rPr>
+          <w:rFonts w:ascii="Arial" w:eastAsia="Arial" w:hAnsi="Arial" w:cs="Arial"/>
+          <w:b/>
+          <w:color w:val="000000"/>
+          <w:sz w:val="24"/>
+          <w:szCs w:val="24"/>
+        </w:rPr>
+        <w:t xml:space="preserve"> ou est-ce que c’est archiv</w:t>
+      </w:r>
+      <w:r>
+        <w:rPr>
+          <w:rFonts w:ascii="Arial" w:eastAsia="Arial" w:hAnsi="Arial" w:cs="Arial"/>
+          <w:b/>
+          <w:color w:val="000000"/>
+          <w:sz w:val="24"/>
+          <w:szCs w:val="24"/>
+        </w:rPr>
+        <w:t xml:space="preserve">é </w:t>
+      </w:r>
+      <w:r>
+        <w:rPr>
+          <w:rFonts w:ascii="Arial" w:eastAsia="Arial" w:hAnsi="Arial" w:cs="Arial"/>
+          <w:b/>
+          <w:color w:val="000000"/>
+          <w:sz w:val="24"/>
+          <w:szCs w:val="24"/>
+        </w:rPr>
+        <w:t>ou désactiv</w:t>
+      </w:r>
+      <w:r>
+        <w:rPr>
+          <w:rFonts w:ascii="Arial" w:eastAsia="Arial" w:hAnsi="Arial" w:cs="Arial"/>
+          <w:b/>
+          <w:color w:val="000000"/>
+          <w:sz w:val="24"/>
+          <w:szCs w:val="24"/>
+        </w:rPr>
+        <w:t>é</w:t>
+      </w:r>
+      <w:r>
+        <w:rPr>
+          <w:rFonts w:ascii="Arial" w:eastAsia="Arial" w:hAnsi="Arial" w:cs="Arial"/>
+          <w:b/>
+          <w:color w:val="000000"/>
+          <w:sz w:val="24"/>
+          <w:szCs w:val="24"/>
+        </w:rPr>
+        <w:t> ?</w:t>
       </w:r>
     </w:p>
     <w:p>
@@ -4073,29 +4231,7 @@
           <w:sz w:val="24"/>
           <w:szCs w:val="24"/>
         </w:rPr>
-        <w:t xml:space="preserve">S’il y a des données dans la BDD qui sont supprimées, est-ce </w:t>
-      </w:r>
-      <w:proofErr w:type="gramStart"/>
-      <w:r>
-        <w:rPr>
-          <w:rFonts w:ascii="Arial" w:eastAsia="Arial" w:hAnsi="Arial" w:cs="Arial"/>
-          <w:b/>
-          <w:color w:val="000000"/>
-          <w:sz w:val="24"/>
-          <w:szCs w:val="24"/>
-        </w:rPr>
-        <w:t>que</w:t>
-      </w:r>
-      <w:proofErr w:type="gramEnd"/>
-      <w:r>
-        <w:rPr>
-          <w:rFonts w:ascii="Arial" w:eastAsia="Arial" w:hAnsi="Arial" w:cs="Arial"/>
-          <w:b/>
-          <w:color w:val="000000"/>
-          <w:sz w:val="24"/>
-          <w:szCs w:val="24"/>
-        </w:rPr>
-        <w:t xml:space="preserve"> les autres tables vont être impactées ?</w:t>
+        <w:t>S’il y a des données dans la BDD qui sont supprimées, est-ce que les autres tables vont être impactées ?</w:t>
       </w:r>
     </w:p>
     <w:p>
@@ -4426,29 +4562,7 @@
           <w:sz w:val="24"/>
           <w:szCs w:val="24"/>
         </w:rPr>
-        <w:t xml:space="preserve">Il sera plus facile de faire un Ctrl + F pour retrouver la méthode et </w:t>
-      </w:r>
-      <w:proofErr w:type="gramStart"/>
-      <w:r>
-        <w:rPr>
-          <w:rFonts w:ascii="Arial" w:eastAsia="Arial" w:hAnsi="Arial" w:cs="Arial"/>
-          <w:bCs/>
-          <w:color w:val="000000"/>
-          <w:sz w:val="24"/>
-          <w:szCs w:val="24"/>
-        </w:rPr>
-        <w:t>on</w:t>
-      </w:r>
-      <w:proofErr w:type="gramEnd"/>
-      <w:r>
-        <w:rPr>
-          <w:rFonts w:ascii="Arial" w:eastAsia="Arial" w:hAnsi="Arial" w:cs="Arial"/>
-          <w:bCs/>
-          <w:color w:val="000000"/>
-          <w:sz w:val="24"/>
-          <w:szCs w:val="24"/>
-        </w:rPr>
-        <w:t xml:space="preserve"> pourra récupérer sans savoir comment elle a été codée.</w:t>
+        <w:t>Il sera plus facile de faire un Ctrl + F pour retrouver la méthode et on pourra récupérer sans savoir comment elle a été codée.</w:t>
       </w:r>
     </w:p>
     <w:p>
@@ -5718,7 +5832,7 @@
       <w:t xml:space="preserve">Rédigé par </w:t>
     </w:r>
     <w:r>
-      <w:t>Aurélie Sauge</w:t>
+      <w:t>Coralie Chevalley</w:t>
     </w:r>
     <w:r>
       <w:tab/>

</xml_diff>

<commit_message>
maj pv et exportation PDF
</commit_message>
<xml_diff>
--- a/Documents/Document réunion/Procès-verbal/06-PV_Groupe_EncadrementA2.1/2021.11.26_PV.docx
+++ b/Documents/Document réunion/Procès-verbal/06-PV_Groupe_EncadrementA2.1/2021.11.26_PV.docx
@@ -4,7 +4,7 @@
   <w:body>
     <w:p>
       <w:pPr>
-        <w:pStyle w:val="Titre1"/>
+        <w:pStyle w:val="Heading1"/>
         <w:numPr>
           <w:ilvl w:val="0"/>
           <w:numId w:val="0"/>
@@ -738,7 +738,7 @@
     </w:p>
     <w:p>
       <w:pPr>
-        <w:pStyle w:val="Paragraphedeliste"/>
+        <w:pStyle w:val="ListParagraph"/>
         <w:numPr>
           <w:ilvl w:val="0"/>
           <w:numId w:val="3"/>
@@ -784,7 +784,7 @@
     </w:p>
     <w:p>
       <w:pPr>
-        <w:pStyle w:val="Paragraphedeliste"/>
+        <w:pStyle w:val="ListParagraph"/>
         <w:numPr>
           <w:ilvl w:val="0"/>
           <w:numId w:val="3"/>
@@ -830,7 +830,7 @@
     </w:p>
     <w:p>
       <w:pPr>
-        <w:pStyle w:val="Paragraphedeliste"/>
+        <w:pStyle w:val="ListParagraph"/>
         <w:numPr>
           <w:ilvl w:val="0"/>
           <w:numId w:val="3"/>
@@ -876,7 +876,7 @@
     </w:p>
     <w:p>
       <w:pPr>
-        <w:pStyle w:val="Paragraphedeliste"/>
+        <w:pStyle w:val="ListParagraph"/>
         <w:numPr>
           <w:ilvl w:val="0"/>
           <w:numId w:val="3"/>
@@ -922,7 +922,7 @@
     </w:p>
     <w:p>
       <w:pPr>
-        <w:pStyle w:val="Paragraphedeliste"/>
+        <w:pStyle w:val="ListParagraph"/>
         <w:numPr>
           <w:ilvl w:val="0"/>
           <w:numId w:val="3"/>
@@ -1028,7 +1028,7 @@
     </w:p>
     <w:p>
       <w:pPr>
-        <w:pStyle w:val="Paragraphedeliste"/>
+        <w:pStyle w:val="ListParagraph"/>
         <w:numPr>
           <w:ilvl w:val="0"/>
           <w:numId w:val="3"/>
@@ -1115,7 +1115,7 @@
     </w:p>
     <w:p>
       <w:pPr>
-        <w:pStyle w:val="Paragraphedeliste"/>
+        <w:pStyle w:val="ListParagraph"/>
         <w:numPr>
           <w:ilvl w:val="0"/>
           <w:numId w:val="7"/>
@@ -1157,7 +1157,7 @@
     </w:p>
     <w:p>
       <w:pPr>
-        <w:pStyle w:val="Paragraphedeliste"/>
+        <w:pStyle w:val="ListParagraph"/>
         <w:numPr>
           <w:ilvl w:val="1"/>
           <w:numId w:val="7"/>
@@ -1218,7 +1218,7 @@
     </w:p>
     <w:p>
       <w:pPr>
-        <w:pStyle w:val="Paragraphedeliste"/>
+        <w:pStyle w:val="ListParagraph"/>
         <w:numPr>
           <w:ilvl w:val="1"/>
           <w:numId w:val="7"/>
@@ -1310,7 +1310,7 @@
     </w:p>
     <w:p>
       <w:pPr>
-        <w:pStyle w:val="Paragraphedeliste"/>
+        <w:pStyle w:val="ListParagraph"/>
         <w:numPr>
           <w:ilvl w:val="0"/>
           <w:numId w:val="7"/>
@@ -1383,7 +1383,7 @@
     </w:p>
     <w:p>
       <w:pPr>
-        <w:pStyle w:val="Paragraphedeliste"/>
+        <w:pStyle w:val="ListParagraph"/>
         <w:numPr>
           <w:ilvl w:val="1"/>
           <w:numId w:val="7"/>
@@ -1445,7 +1445,7 @@
     </w:p>
     <w:p>
       <w:pPr>
-        <w:pStyle w:val="Paragraphedeliste"/>
+        <w:pStyle w:val="ListParagraph"/>
         <w:numPr>
           <w:ilvl w:val="1"/>
           <w:numId w:val="7"/>
@@ -1496,7 +1496,7 @@
     </w:p>
     <w:p>
       <w:pPr>
-        <w:pStyle w:val="Paragraphedeliste"/>
+        <w:pStyle w:val="ListParagraph"/>
         <w:numPr>
           <w:ilvl w:val="0"/>
           <w:numId w:val="7"/>
@@ -1539,7 +1539,7 @@
     </w:p>
     <w:p>
       <w:pPr>
-        <w:pStyle w:val="Paragraphedeliste"/>
+        <w:pStyle w:val="ListParagraph"/>
         <w:numPr>
           <w:ilvl w:val="1"/>
           <w:numId w:val="7"/>
@@ -1591,7 +1591,7 @@
     </w:p>
     <w:p>
       <w:pPr>
-        <w:pStyle w:val="Paragraphedeliste"/>
+        <w:pStyle w:val="ListParagraph"/>
         <w:numPr>
           <w:ilvl w:val="0"/>
           <w:numId w:val="7"/>
@@ -1654,7 +1654,7 @@
     </w:p>
     <w:p>
       <w:pPr>
-        <w:pStyle w:val="Paragraphedeliste"/>
+        <w:pStyle w:val="ListParagraph"/>
         <w:numPr>
           <w:ilvl w:val="1"/>
           <w:numId w:val="7"/>
@@ -1758,7 +1758,7 @@
     </w:p>
     <w:p>
       <w:pPr>
-        <w:pStyle w:val="Paragraphedeliste"/>
+        <w:pStyle w:val="ListParagraph"/>
         <w:numPr>
           <w:ilvl w:val="0"/>
           <w:numId w:val="7"/>
@@ -1882,7 +1882,7 @@
     </w:p>
     <w:p>
       <w:pPr>
-        <w:pStyle w:val="Paragraphedeliste"/>
+        <w:pStyle w:val="ListParagraph"/>
         <w:numPr>
           <w:ilvl w:val="1"/>
           <w:numId w:val="7"/>
@@ -1944,7 +1944,7 @@
     </w:p>
     <w:p>
       <w:pPr>
-        <w:pStyle w:val="Paragraphedeliste"/>
+        <w:pStyle w:val="ListParagraph"/>
         <w:numPr>
           <w:ilvl w:val="0"/>
           <w:numId w:val="7"/>
@@ -2007,7 +2007,7 @@
     </w:p>
     <w:p>
       <w:pPr>
-        <w:pStyle w:val="Paragraphedeliste"/>
+        <w:pStyle w:val="ListParagraph"/>
         <w:numPr>
           <w:ilvl w:val="1"/>
           <w:numId w:val="7"/>
@@ -2058,7 +2058,7 @@
     </w:p>
     <w:p>
       <w:pPr>
-        <w:pStyle w:val="Paragraphedeliste"/>
+        <w:pStyle w:val="ListParagraph"/>
         <w:numPr>
           <w:ilvl w:val="0"/>
           <w:numId w:val="7"/>
@@ -2131,7 +2131,7 @@
     </w:p>
     <w:p>
       <w:pPr>
-        <w:pStyle w:val="Paragraphedeliste"/>
+        <w:pStyle w:val="ListParagraph"/>
         <w:numPr>
           <w:ilvl w:val="1"/>
           <w:numId w:val="7"/>
@@ -2193,7 +2193,7 @@
     </w:p>
     <w:p>
       <w:pPr>
-        <w:pStyle w:val="Paragraphedeliste"/>
+        <w:pStyle w:val="ListParagraph"/>
         <w:numPr>
           <w:ilvl w:val="0"/>
           <w:numId w:val="7"/>
@@ -2296,7 +2296,7 @@
     </w:p>
     <w:p>
       <w:pPr>
-        <w:pStyle w:val="Paragraphedeliste"/>
+        <w:pStyle w:val="ListParagraph"/>
         <w:numPr>
           <w:ilvl w:val="1"/>
           <w:numId w:val="7"/>
@@ -2337,7 +2337,7 @@
     </w:p>
     <w:p>
       <w:pPr>
-        <w:pStyle w:val="Paragraphedeliste"/>
+        <w:pStyle w:val="ListParagraph"/>
         <w:numPr>
           <w:ilvl w:val="1"/>
           <w:numId w:val="7"/>
@@ -2399,7 +2399,7 @@
     </w:p>
     <w:p>
       <w:pPr>
-        <w:pStyle w:val="Paragraphedeliste"/>
+        <w:pStyle w:val="ListParagraph"/>
         <w:numPr>
           <w:ilvl w:val="0"/>
           <w:numId w:val="7"/>
@@ -2452,7 +2452,7 @@
     </w:p>
     <w:p>
       <w:pPr>
-        <w:pStyle w:val="Paragraphedeliste"/>
+        <w:pStyle w:val="ListParagraph"/>
         <w:numPr>
           <w:ilvl w:val="1"/>
           <w:numId w:val="7"/>
@@ -2493,7 +2493,7 @@
     </w:p>
     <w:p>
       <w:pPr>
-        <w:pStyle w:val="Paragraphedeliste"/>
+        <w:pStyle w:val="ListParagraph"/>
         <w:numPr>
           <w:ilvl w:val="0"/>
           <w:numId w:val="7"/>
@@ -2566,7 +2566,7 @@
     </w:p>
     <w:p>
       <w:pPr>
-        <w:pStyle w:val="Paragraphedeliste"/>
+        <w:pStyle w:val="ListParagraph"/>
         <w:numPr>
           <w:ilvl w:val="1"/>
           <w:numId w:val="7"/>
@@ -2617,7 +2617,7 @@
     </w:p>
     <w:p>
       <w:pPr>
-        <w:pStyle w:val="Paragraphedeliste"/>
+        <w:pStyle w:val="ListParagraph"/>
         <w:numPr>
           <w:ilvl w:val="0"/>
           <w:numId w:val="7"/>
@@ -2710,7 +2710,7 @@
     </w:p>
     <w:p>
       <w:pPr>
-        <w:pStyle w:val="Paragraphedeliste"/>
+        <w:pStyle w:val="ListParagraph"/>
         <w:numPr>
           <w:ilvl w:val="1"/>
           <w:numId w:val="7"/>
@@ -2751,7 +2751,7 @@
     </w:p>
     <w:p>
       <w:pPr>
-        <w:pStyle w:val="Paragraphedeliste"/>
+        <w:pStyle w:val="ListParagraph"/>
         <w:numPr>
           <w:ilvl w:val="1"/>
           <w:numId w:val="7"/>
@@ -2792,7 +2792,7 @@
     </w:p>
     <w:p>
       <w:pPr>
-        <w:pStyle w:val="Paragraphedeliste"/>
+        <w:pStyle w:val="ListParagraph"/>
         <w:numPr>
           <w:ilvl w:val="1"/>
           <w:numId w:val="7"/>
@@ -2854,7 +2854,7 @@
     </w:p>
     <w:p>
       <w:pPr>
-        <w:pStyle w:val="Paragraphedeliste"/>
+        <w:pStyle w:val="ListParagraph"/>
         <w:numPr>
           <w:ilvl w:val="0"/>
           <w:numId w:val="7"/>
@@ -2907,7 +2907,7 @@
     </w:p>
     <w:p>
       <w:pPr>
-        <w:pStyle w:val="Paragraphedeliste"/>
+        <w:pStyle w:val="ListParagraph"/>
         <w:numPr>
           <w:ilvl w:val="1"/>
           <w:numId w:val="7"/>
@@ -2968,7 +2968,7 @@
     </w:p>
     <w:p>
       <w:pPr>
-        <w:pStyle w:val="Paragraphedeliste"/>
+        <w:pStyle w:val="ListParagraph"/>
         <w:numPr>
           <w:ilvl w:val="1"/>
           <w:numId w:val="7"/>
@@ -3020,7 +3020,7 @@
     </w:p>
     <w:p>
       <w:pPr>
-        <w:pStyle w:val="Paragraphedeliste"/>
+        <w:pStyle w:val="ListParagraph"/>
         <w:numPr>
           <w:ilvl w:val="1"/>
           <w:numId w:val="7"/>
@@ -3102,7 +3102,7 @@
     </w:p>
     <w:p>
       <w:pPr>
-        <w:pStyle w:val="Paragraphedeliste"/>
+        <w:pStyle w:val="ListParagraph"/>
         <w:numPr>
           <w:ilvl w:val="1"/>
           <w:numId w:val="7"/>
@@ -3195,7 +3195,7 @@
     </w:p>
     <w:p>
       <w:pPr>
-        <w:pStyle w:val="Paragraphedeliste"/>
+        <w:pStyle w:val="ListParagraph"/>
         <w:numPr>
           <w:ilvl w:val="0"/>
           <w:numId w:val="7"/>
@@ -3228,7 +3228,7 @@
     </w:p>
     <w:p>
       <w:pPr>
-        <w:pStyle w:val="Paragraphedeliste"/>
+        <w:pStyle w:val="ListParagraph"/>
         <w:numPr>
           <w:ilvl w:val="1"/>
           <w:numId w:val="7"/>
@@ -3290,7 +3290,7 @@
     </w:p>
     <w:p>
       <w:pPr>
-        <w:pStyle w:val="Paragraphedeliste"/>
+        <w:pStyle w:val="ListParagraph"/>
         <w:numPr>
           <w:ilvl w:val="1"/>
           <w:numId w:val="7"/>
@@ -3352,7 +3352,7 @@
     </w:p>
     <w:p>
       <w:pPr>
-        <w:pStyle w:val="Paragraphedeliste"/>
+        <w:pStyle w:val="ListParagraph"/>
         <w:numPr>
           <w:ilvl w:val="0"/>
           <w:numId w:val="7"/>
@@ -3465,7 +3465,7 @@
     </w:p>
     <w:p>
       <w:pPr>
-        <w:pStyle w:val="Paragraphedeliste"/>
+        <w:pStyle w:val="ListParagraph"/>
         <w:numPr>
           <w:ilvl w:val="1"/>
           <w:numId w:val="7"/>
@@ -3527,7 +3527,7 @@
     </w:p>
     <w:p>
       <w:pPr>
-        <w:pStyle w:val="Paragraphedeliste"/>
+        <w:pStyle w:val="ListParagraph"/>
         <w:numPr>
           <w:ilvl w:val="1"/>
           <w:numId w:val="7"/>
@@ -3599,7 +3599,7 @@
     </w:p>
     <w:p>
       <w:pPr>
-        <w:pStyle w:val="Paragraphedeliste"/>
+        <w:pStyle w:val="ListParagraph"/>
         <w:numPr>
           <w:ilvl w:val="1"/>
           <w:numId w:val="7"/>
@@ -3681,7 +3681,7 @@
     </w:p>
     <w:p>
       <w:pPr>
-        <w:pStyle w:val="Paragraphedeliste"/>
+        <w:pStyle w:val="ListParagraph"/>
         <w:numPr>
           <w:ilvl w:val="1"/>
           <w:numId w:val="7"/>
@@ -3743,7 +3743,7 @@
     </w:p>
     <w:p>
       <w:pPr>
-        <w:pStyle w:val="Paragraphedeliste"/>
+        <w:pStyle w:val="ListParagraph"/>
         <w:numPr>
           <w:ilvl w:val="1"/>
           <w:numId w:val="7"/>
@@ -3804,7 +3804,7 @@
     </w:p>
     <w:p>
       <w:pPr>
-        <w:pStyle w:val="Paragraphedeliste"/>
+        <w:pStyle w:val="ListParagraph"/>
         <w:numPr>
           <w:ilvl w:val="1"/>
           <w:numId w:val="7"/>
@@ -3866,7 +3866,7 @@
     </w:p>
     <w:p>
       <w:pPr>
-        <w:pStyle w:val="Paragraphedeliste"/>
+        <w:pStyle w:val="ListParagraph"/>
         <w:numPr>
           <w:ilvl w:val="1"/>
           <w:numId w:val="7"/>
@@ -3938,7 +3938,7 @@
     </w:p>
     <w:p>
       <w:pPr>
-        <w:pStyle w:val="Paragraphedeliste"/>
+        <w:pStyle w:val="ListParagraph"/>
         <w:numPr>
           <w:ilvl w:val="1"/>
           <w:numId w:val="7"/>
@@ -3989,7 +3989,7 @@
     </w:p>
     <w:p>
       <w:pPr>
-        <w:pStyle w:val="Paragraphedeliste"/>
+        <w:pStyle w:val="ListParagraph"/>
         <w:numPr>
           <w:ilvl w:val="1"/>
           <w:numId w:val="7"/>
@@ -4051,7 +4051,7 @@
     </w:p>
     <w:p>
       <w:pPr>
-        <w:pStyle w:val="Paragraphedeliste"/>
+        <w:pStyle w:val="ListParagraph"/>
         <w:numPr>
           <w:ilvl w:val="1"/>
           <w:numId w:val="7"/>
@@ -4102,7 +4102,7 @@
     </w:p>
     <w:p>
       <w:pPr>
-        <w:pStyle w:val="Paragraphedeliste"/>
+        <w:pStyle w:val="ListParagraph"/>
         <w:numPr>
           <w:ilvl w:val="1"/>
           <w:numId w:val="7"/>
@@ -4153,7 +4153,7 @@
     </w:p>
     <w:p>
       <w:pPr>
-        <w:pStyle w:val="Paragraphedeliste"/>
+        <w:pStyle w:val="ListParagraph"/>
         <w:numPr>
           <w:ilvl w:val="0"/>
           <w:numId w:val="7"/>
@@ -4236,7 +4236,7 @@
     </w:p>
     <w:p>
       <w:pPr>
-        <w:pStyle w:val="Paragraphedeliste"/>
+        <w:pStyle w:val="ListParagraph"/>
         <w:numPr>
           <w:ilvl w:val="1"/>
           <w:numId w:val="7"/>
@@ -4287,7 +4287,7 @@
     </w:p>
     <w:p>
       <w:pPr>
-        <w:pStyle w:val="Paragraphedeliste"/>
+        <w:pStyle w:val="ListParagraph"/>
         <w:numPr>
           <w:ilvl w:val="1"/>
           <w:numId w:val="7"/>
@@ -4344,12 +4344,32 @@
           <w:sz w:val="24"/>
           <w:szCs w:val="24"/>
         </w:rPr>
-        <w:t>On ne saura pas avec qui on parle. Il peut être possible de créer une table « ancien utilisateur » pour ne pas avoir des problèmes dans la BDD.</w:t>
-      </w:r>
-    </w:p>
-    <w:p>
-      <w:pPr>
-        <w:pStyle w:val="Paragraphedeliste"/>
+        <w:t>On ne saura pas avec qui on parle. Il peut être possible de créer une</w:t>
+      </w:r>
+      <w:r>
+        <w:rPr>
+          <w:rFonts w:ascii="Arial" w:eastAsia="Arial" w:hAnsi="Arial" w:cs="Arial"/>
+          <w:bCs/>
+          <w:color w:val="000000"/>
+          <w:sz w:val="24"/>
+          <w:szCs w:val="24"/>
+        </w:rPr>
+        <w:t xml:space="preserve"> entrée dans la table utilisateur : </w:t>
+      </w:r>
+      <w:r>
+        <w:rPr>
+          <w:rFonts w:ascii="Arial" w:eastAsia="Arial" w:hAnsi="Arial" w:cs="Arial"/>
+          <w:bCs/>
+          <w:color w:val="000000"/>
+          <w:sz w:val="24"/>
+          <w:szCs w:val="24"/>
+        </w:rPr>
+        <w:t>« ancien utilisateur » pour ne pas avoir des problèmes dans la BDD.</w:t>
+      </w:r>
+    </w:p>
+    <w:p>
+      <w:pPr>
+        <w:pStyle w:val="ListParagraph"/>
         <w:numPr>
           <w:ilvl w:val="1"/>
           <w:numId w:val="7"/>
@@ -4451,7 +4471,7 @@
     </w:p>
     <w:p>
       <w:pPr>
-        <w:pStyle w:val="Paragraphedeliste"/>
+        <w:pStyle w:val="ListParagraph"/>
         <w:numPr>
           <w:ilvl w:val="0"/>
           <w:numId w:val="7"/>
@@ -4505,7 +4525,7 @@
     </w:p>
     <w:p>
       <w:pPr>
-        <w:pStyle w:val="Paragraphedeliste"/>
+        <w:pStyle w:val="ListParagraph"/>
         <w:numPr>
           <w:ilvl w:val="1"/>
           <w:numId w:val="7"/>
@@ -4567,7 +4587,7 @@
     </w:p>
     <w:p>
       <w:pPr>
-        <w:pStyle w:val="Paragraphedeliste"/>
+        <w:pStyle w:val="ListParagraph"/>
         <w:numPr>
           <w:ilvl w:val="0"/>
           <w:numId w:val="7"/>
@@ -4620,7 +4640,7 @@
     </w:p>
     <w:p>
       <w:pPr>
-        <w:pStyle w:val="Paragraphedeliste"/>
+        <w:pStyle w:val="ListParagraph"/>
         <w:numPr>
           <w:ilvl w:val="1"/>
           <w:numId w:val="7"/>
@@ -4682,7 +4702,7 @@
     </w:p>
     <w:p>
       <w:pPr>
-        <w:pStyle w:val="Paragraphedeliste"/>
+        <w:pStyle w:val="ListParagraph"/>
         <w:numPr>
           <w:ilvl w:val="0"/>
           <w:numId w:val="7"/>
@@ -4755,7 +4775,7 @@
     </w:p>
     <w:p>
       <w:pPr>
-        <w:pStyle w:val="Paragraphedeliste"/>
+        <w:pStyle w:val="ListParagraph"/>
         <w:numPr>
           <w:ilvl w:val="1"/>
           <w:numId w:val="7"/>
@@ -4796,7 +4816,7 @@
     </w:p>
     <w:p>
       <w:pPr>
-        <w:pStyle w:val="Paragraphedeliste"/>
+        <w:pStyle w:val="ListParagraph"/>
         <w:numPr>
           <w:ilvl w:val="0"/>
           <w:numId w:val="7"/>
@@ -4879,7 +4899,7 @@
     </w:p>
     <w:p>
       <w:pPr>
-        <w:pStyle w:val="Paragraphedeliste"/>
+        <w:pStyle w:val="ListParagraph"/>
         <w:numPr>
           <w:ilvl w:val="1"/>
           <w:numId w:val="7"/>
@@ -4941,7 +4961,7 @@
     </w:p>
     <w:p>
       <w:pPr>
-        <w:pStyle w:val="Paragraphedeliste"/>
+        <w:pStyle w:val="ListParagraph"/>
         <w:numPr>
           <w:ilvl w:val="1"/>
           <w:numId w:val="7"/>
@@ -4992,7 +5012,7 @@
     </w:p>
     <w:p>
       <w:pPr>
-        <w:pStyle w:val="Paragraphedeliste"/>
+        <w:pStyle w:val="ListParagraph"/>
         <w:numPr>
           <w:ilvl w:val="1"/>
           <w:numId w:val="7"/>
@@ -5054,7 +5074,7 @@
     </w:p>
     <w:p>
       <w:pPr>
-        <w:pStyle w:val="Paragraphedeliste"/>
+        <w:pStyle w:val="ListParagraph"/>
         <w:numPr>
           <w:ilvl w:val="0"/>
           <w:numId w:val="7"/>
@@ -5087,7 +5107,7 @@
     </w:p>
     <w:p>
       <w:pPr>
-        <w:pStyle w:val="Paragraphedeliste"/>
+        <w:pStyle w:val="ListParagraph"/>
         <w:numPr>
           <w:ilvl w:val="1"/>
           <w:numId w:val="7"/>
@@ -5169,7 +5189,7 @@
     </w:p>
     <w:p>
       <w:pPr>
-        <w:pStyle w:val="Paragraphedeliste"/>
+        <w:pStyle w:val="ListParagraph"/>
         <w:numPr>
           <w:ilvl w:val="0"/>
           <w:numId w:val="7"/>
@@ -5252,7 +5272,7 @@
     </w:p>
     <w:p>
       <w:pPr>
-        <w:pStyle w:val="Paragraphedeliste"/>
+        <w:pStyle w:val="ListParagraph"/>
         <w:numPr>
           <w:ilvl w:val="1"/>
           <w:numId w:val="7"/>
@@ -5324,7 +5344,7 @@
     </w:p>
     <w:p>
       <w:pPr>
-        <w:pStyle w:val="Paragraphedeliste"/>
+        <w:pStyle w:val="ListParagraph"/>
         <w:numPr>
           <w:ilvl w:val="1"/>
           <w:numId w:val="7"/>
@@ -5480,7 +5500,7 @@
     </w:p>
     <w:p>
       <w:pPr>
-        <w:pStyle w:val="Paragraphedeliste"/>
+        <w:pStyle w:val="ListParagraph"/>
         <w:numPr>
           <w:ilvl w:val="0"/>
           <w:numId w:val="3"/>
@@ -5598,7 +5618,7 @@
     </w:p>
     <w:p>
       <w:pPr>
-        <w:pStyle w:val="Paragraphedeliste"/>
+        <w:pStyle w:val="ListParagraph"/>
         <w:numPr>
           <w:ilvl w:val="0"/>
           <w:numId w:val="3"/>
@@ -5671,7 +5691,7 @@
     </w:p>
     <w:p>
       <w:pPr>
-        <w:pStyle w:val="Paragraphedeliste"/>
+        <w:pStyle w:val="ListParagraph"/>
         <w:numPr>
           <w:ilvl w:val="0"/>
           <w:numId w:val="3"/>
@@ -5708,7 +5728,7 @@
     </w:p>
     <w:p>
       <w:pPr>
-        <w:pStyle w:val="Paragraphedeliste"/>
+        <w:pStyle w:val="ListParagraph"/>
         <w:numPr>
           <w:ilvl w:val="0"/>
           <w:numId w:val="3"/>
@@ -7142,7 +7162,7 @@
     <w:lvl w:ilvl="0">
       <w:start w:val="1"/>
       <w:numFmt w:val="decimal"/>
-      <w:pStyle w:val="Titre1"/>
+      <w:pStyle w:val="Heading1"/>
       <w:lvlText w:val="%1."/>
       <w:lvlJc w:val="left"/>
       <w:pPr>
@@ -7686,12 +7706,12 @@
       <w:lang w:val="fr-CH" w:eastAsia="fr-CH"/>
     </w:rPr>
   </w:style>
-  <w:style w:type="paragraph" w:styleId="Titre1">
+  <w:style w:type="paragraph" w:styleId="Heading1">
     <w:name w:val="heading 1"/>
     <w:aliases w:val="titre/sous-titre"/>
     <w:basedOn w:val="Normal"/>
     <w:next w:val="Normal"/>
-    <w:link w:val="Titre1Car"/>
+    <w:link w:val="Heading1Char"/>
     <w:uiPriority w:val="9"/>
     <w:qFormat/>
     <w:rsid w:val="002314BB"/>
@@ -7711,13 +7731,13 @@
       <w:szCs w:val="32"/>
     </w:rPr>
   </w:style>
-  <w:style w:type="character" w:default="1" w:styleId="Policepardfaut">
+  <w:style w:type="character" w:default="1" w:styleId="DefaultParagraphFont">
     <w:name w:val="Default Paragraph Font"/>
     <w:uiPriority w:val="1"/>
     <w:semiHidden/>
     <w:unhideWhenUsed/>
   </w:style>
-  <w:style w:type="table" w:default="1" w:styleId="TableauNormal">
+  <w:style w:type="table" w:default="1" w:styleId="TableNormal">
     <w:name w:val="Normal Table"/>
     <w:uiPriority w:val="99"/>
     <w:semiHidden/>
@@ -7732,17 +7752,17 @@
       </w:tblCellMar>
     </w:tblPr>
   </w:style>
-  <w:style w:type="numbering" w:default="1" w:styleId="Aucuneliste">
+  <w:style w:type="numbering" w:default="1" w:styleId="NoList">
     <w:name w:val="No List"/>
     <w:uiPriority w:val="99"/>
     <w:semiHidden/>
     <w:unhideWhenUsed/>
   </w:style>
-  <w:style w:type="character" w:customStyle="1" w:styleId="Titre1Car">
-    <w:name w:val="Titre 1 Car"/>
-    <w:aliases w:val="titre/sous-titre Car"/>
-    <w:basedOn w:val="Policepardfaut"/>
-    <w:link w:val="Titre1"/>
+  <w:style w:type="character" w:customStyle="1" w:styleId="Heading1Char">
+    <w:name w:val="Heading 1 Char"/>
+    <w:aliases w:val="titre/sous-titre Char"/>
+    <w:basedOn w:val="DefaultParagraphFont"/>
+    <w:link w:val="Heading1"/>
     <w:uiPriority w:val="9"/>
     <w:rsid w:val="002314BB"/>
     <w:rPr>
@@ -7753,7 +7773,7 @@
       <w:lang w:val="fr-CH" w:eastAsia="fr-CH"/>
     </w:rPr>
   </w:style>
-  <w:style w:type="paragraph" w:styleId="Paragraphedeliste">
+  <w:style w:type="paragraph" w:styleId="ListParagraph">
     <w:name w:val="List Paragraph"/>
     <w:basedOn w:val="Normal"/>
     <w:uiPriority w:val="34"/>
@@ -7765,10 +7785,10 @@
       <w:contextualSpacing/>
     </w:pPr>
   </w:style>
-  <w:style w:type="paragraph" w:styleId="En-tte">
+  <w:style w:type="paragraph" w:styleId="Header">
     <w:name w:val="header"/>
     <w:basedOn w:val="Normal"/>
-    <w:link w:val="En-tteCar"/>
+    <w:link w:val="HeaderChar"/>
     <w:uiPriority w:val="99"/>
     <w:unhideWhenUsed/>
     <w:rsid w:val="002314BB"/>
@@ -7780,10 +7800,10 @@
       <w:spacing w:after="0" w:line="240" w:lineRule="auto"/>
     </w:pPr>
   </w:style>
-  <w:style w:type="character" w:customStyle="1" w:styleId="En-tteCar">
-    <w:name w:val="En-tête Car"/>
-    <w:basedOn w:val="Policepardfaut"/>
-    <w:link w:val="En-tte"/>
+  <w:style w:type="character" w:customStyle="1" w:styleId="HeaderChar">
+    <w:name w:val="Header Char"/>
+    <w:basedOn w:val="DefaultParagraphFont"/>
+    <w:link w:val="Header"/>
     <w:uiPriority w:val="99"/>
     <w:rsid w:val="002314BB"/>
     <w:rPr>
@@ -7791,10 +7811,10 @@
       <w:lang w:val="fr-CH" w:eastAsia="fr-CH"/>
     </w:rPr>
   </w:style>
-  <w:style w:type="paragraph" w:styleId="Pieddepage">
+  <w:style w:type="paragraph" w:styleId="Footer">
     <w:name w:val="footer"/>
     <w:basedOn w:val="Normal"/>
-    <w:link w:val="PieddepageCar"/>
+    <w:link w:val="FooterChar"/>
     <w:uiPriority w:val="99"/>
     <w:unhideWhenUsed/>
     <w:rsid w:val="002314BB"/>
@@ -7806,10 +7826,10 @@
       <w:spacing w:after="0" w:line="240" w:lineRule="auto"/>
     </w:pPr>
   </w:style>
-  <w:style w:type="character" w:customStyle="1" w:styleId="PieddepageCar">
-    <w:name w:val="Pied de page Car"/>
-    <w:basedOn w:val="Policepardfaut"/>
-    <w:link w:val="Pieddepage"/>
+  <w:style w:type="character" w:customStyle="1" w:styleId="FooterChar">
+    <w:name w:val="Footer Char"/>
+    <w:basedOn w:val="DefaultParagraphFont"/>
+    <w:link w:val="Footer"/>
     <w:uiPriority w:val="99"/>
     <w:rsid w:val="002314BB"/>
     <w:rPr>

</xml_diff>